<commit_message>
workflow tweaks, update defs notes
</commit_message>
<xml_diff>
--- a/docs/notes/definitions.docx
+++ b/docs/notes/definitions.docx
@@ -15,13 +15,13 @@
         <w:pStyle w:val="Date"/>
       </w:pPr>
       <w:r>
-        <w:t xml:space="preserve">10</w:t>
-      </w:r>
-      <w:r>
-        <w:t xml:space="preserve"> </w:t>
-      </w:r>
-      <w:r>
-        <w:t xml:space="preserve">Jan</w:t>
+        <w:t xml:space="preserve">12</w:t>
+      </w:r>
+      <w:r>
+        <w:t xml:space="preserve"> </w:t>
+      </w:r>
+      <w:r>
+        <w:t xml:space="preserve">January</w:t>
       </w:r>
       <w:r>
         <w:t xml:space="preserve"> </w:t>
@@ -199,6 +199,9 @@
         <w:pStyle w:val="BodyText"/>
       </w:pPr>
       <w:r>
+        <w:rPr>
+          <w:b/>
+        </w:rPr>
         <w:t xml:space="preserve">SPOILER</w:t>
       </w:r>
     </w:p>
@@ -328,6 +331,9 @@
         <w:pStyle w:val="BodyText"/>
       </w:pPr>
       <w:r>
+        <w:rPr>
+          <w:b/>
+        </w:rPr>
         <w:t xml:space="preserve">SPOILER</w:t>
       </w:r>
     </w:p>
@@ -410,7 +416,25 @@
         <w:t xml:space="preserve">horizontally</w:t>
       </w:r>
       <w:r>
-        <w:t xml:space="preserve">) among organisms.</w:t>
+        <w:t xml:space="preserve">) among organisms. (</w:t>
+      </w:r>
+      <w:r>
+        <w:rPr>
+          <w:b/>
+        </w:rPr>
+        <w:t xml:space="preserve">Vertical</w:t>
+      </w:r>
+      <w:r>
+        <w:t xml:space="preserve"> </w:t>
+      </w:r>
+      <w:r>
+        <w:t xml:space="preserve">transmission = parent-to-offspring, usually maternal (e.g. </w:t>
+      </w:r>
+      <w:r>
+        <w:t xml:space="preserve">Wayne et al. (2011)</w:t>
+      </w:r>
+      <w:r>
+        <w:t xml:space="preserve">))</w:t>
       </w:r>
     </w:p>
     <w:p>
@@ -1521,7 +1545,7 @@
         <w:t xml:space="preserve">phoretic</w:t>
       </w:r>
       <w:r>
-        <w:t xml:space="preserve">) host for transport (or a stable environment) only (e.g. mites, nematodes)</w:t>
+        <w:t xml:space="preserve">) host for transport (or a stable environment) only (e.g. some mites, nematodes)</w:t>
       </w:r>
     </w:p>
     <w:p>
@@ -1584,34 +1608,7 @@
         <w:t xml:space="preserve"> </w:t>
       </w:r>
       <w:r>
-        <w:t xml:space="preserve">symbionts can easily flip between</w:t>
-      </w:r>
-      <w:r>
-        <w:t xml:space="preserve"> </w:t>
-      </w:r>
-      <w:r>
-        <w:t xml:space="preserve">commensalism and parasitism (cf. </w:t>
-      </w:r>
-      <w:r>
-        <w:rPr>
-          <w:b/>
-        </w:rPr>
-        <w:t xml:space="preserve">plasmids</w:t>
-      </w:r>
-      <w:r>
-        <w:t xml:space="preserve">,</w:t>
-      </w:r>
-      <w:r>
-        <w:t xml:space="preserve"> </w:t>
-      </w:r>
-      <w:r>
-        <w:rPr>
-          <w:b/>
-        </w:rPr>
-        <w:t xml:space="preserve">quorum sensing</w:t>
-      </w:r>
-      <w:r>
-        <w:t xml:space="preserve">)</w:t>
+        <w:t xml:space="preserve">symbionts can easily flip between mutualism/commensalism and parasitism</w:t>
       </w:r>
     </w:p>
     <w:p>
@@ -1624,7 +1621,7 @@
       </w:r>
       <w:bookmarkEnd w:id="29"/>
     </w:p>
-    <w:bookmarkStart w:id="32" w:name="refs"/>
+    <w:bookmarkStart w:id="33" w:name="refs"/>
     <w:bookmarkStart w:id="31" w:name="ref-moran_lifestyle_2000"/>
     <w:p>
       <w:pPr>
@@ -1664,7 +1661,47 @@
       </w:r>
     </w:p>
     <w:bookmarkEnd w:id="31"/>
+    <w:bookmarkStart w:id="32" w:name="ref-wayne_prevalence_2011"/>
+    <w:p>
+      <w:pPr>
+        <w:pStyle w:val="Bibliography"/>
+      </w:pPr>
+      <w:r>
+        <w:t xml:space="preserve">Wayne, Marta L., Gabriela M. Blohm, Mollie E. Brooks, Kerry L. Regan, Brennin Y. Brown, Michael Barfield, Robert D. Holt, and Benjamin M. Bolker. 2011. “The Prevalence and Persistence of Sigma Virus, a Biparentally Transmitted Parasite of Drosophila Melanogaster.”</w:t>
+      </w:r>
+      <w:r>
+        <w:t xml:space="preserve"> </w:t>
+      </w:r>
+      <w:r>
+        <w:rPr>
+          <w:i/>
+        </w:rPr>
+        <w:t xml:space="preserve">Evolutionary Ecology Research</w:t>
+      </w:r>
+      <w:r>
+        <w:t xml:space="preserve"> </w:t>
+      </w:r>
+      <w:r>
+        <w:t xml:space="preserve">13: 323–45.</w:t>
+      </w:r>
+    </w:p>
     <w:bookmarkEnd w:id="32"/>
+    <w:bookmarkEnd w:id="33"/>
+    <w:p>
+      <w:r>
+        <w:pict>
+          <v:rect style="width:0;height:1.5pt" o:hralign="center" o:hrstd="t" o:hr="t"/>
+        </w:pict>
+      </w:r>
+    </w:p>
+    <w:p>
+      <w:pPr>
+        <w:pStyle w:val="FirstParagraph"/>
+      </w:pPr>
+      <w:r>
+        <w:t xml:space="preserve">Last updated: 2022-01-11 15:40:04</w:t>
+      </w:r>
+    </w:p>
     <w:sectPr/>
   </w:body>
 </w:document>

</xml_diff>

<commit_message>
working on first class
</commit_message>
<xml_diff>
--- a/docs/notes/definitions.docx
+++ b/docs/notes/definitions.docx
@@ -15,7 +15,7 @@
         <w:pStyle w:val="Date"/>
       </w:pPr>
       <w:r>
-        <w:t xml:space="preserve">12</w:t>
+        <w:t xml:space="preserve">9</w:t>
       </w:r>
       <w:r>
         <w:t xml:space="preserve"> </w:t>
@@ -27,26 +27,28 @@
         <w:t xml:space="preserve"> </w:t>
       </w:r>
       <w:r>
-        <w:t xml:space="preserve">2022</w:t>
-      </w:r>
-    </w:p>
-    <w:bookmarkStart w:id="22" w:name="what-are-ecology-and-evolution"/>
+        <w:t xml:space="preserve">2023</w:t>
+      </w:r>
+    </w:p>
     <w:p>
       <w:pPr>
         <w:pStyle w:val="Heading1"/>
       </w:pPr>
+      <w:bookmarkStart w:id="20" w:name="what-are-ecology-and-evolution"/>
       <w:r>
         <w:t xml:space="preserve">What are ecology and evolution?</w:t>
       </w:r>
-    </w:p>
-    <w:bookmarkStart w:id="20" w:name="ecology"/>
+      <w:bookmarkEnd w:id="20"/>
+    </w:p>
     <w:p>
       <w:pPr>
         <w:pStyle w:val="Heading2"/>
       </w:pPr>
+      <w:bookmarkStart w:id="21" w:name="ecology"/>
       <w:r>
         <w:t xml:space="preserve">ecology</w:t>
       </w:r>
+      <w:bookmarkEnd w:id="21"/>
     </w:p>
     <w:p>
       <w:pPr>
@@ -192,36 +194,412 @@
         <w:t xml:space="preserve">How do we get this information?</w:t>
       </w:r>
     </w:p>
+    <w:bookmarkStart w:id="22" w:name="special"/>
+    <w:p>
+      <w:pPr>
+        <w:numPr>
+          <w:ilvl w:val="0"/>
+          <w:numId w:val="1001"/>
+        </w:numPr>
+        <w:pStyle w:val="Compact"/>
+      </w:pPr>
+      <w:r>
+        <w:t xml:space="preserve">case reports</w:t>
+      </w:r>
+    </w:p>
+    <w:p>
+      <w:pPr>
+        <w:numPr>
+          <w:ilvl w:val="0"/>
+          <w:numId w:val="1001"/>
+        </w:numPr>
+        <w:pStyle w:val="Compact"/>
+      </w:pPr>
+      <w:r>
+        <w:t xml:space="preserve">proxies (deaths, hospitalizations, wills)</w:t>
+      </w:r>
+    </w:p>
+    <w:p>
+      <w:pPr>
+        <w:numPr>
+          <w:ilvl w:val="0"/>
+          <w:numId w:val="1001"/>
+        </w:numPr>
+        <w:pStyle w:val="Compact"/>
+      </w:pPr>
+      <w:r>
+        <w:rPr>
+          <w:b/>
+        </w:rPr>
+        <w:t xml:space="preserve">serosurveys</w:t>
+      </w:r>
+    </w:p>
+    <w:p>
+      <w:pPr>
+        <w:numPr>
+          <w:ilvl w:val="0"/>
+          <w:numId w:val="1001"/>
+        </w:numPr>
+        <w:pStyle w:val="Compact"/>
+      </w:pPr>
+      <w:r>
+        <w:t xml:space="preserve">counting eggs in feces, or worms in gut contents</w:t>
+      </w:r>
+    </w:p>
+    <w:p>
+      <w:pPr>
+        <w:numPr>
+          <w:ilvl w:val="0"/>
+          <w:numId w:val="1001"/>
+        </w:numPr>
+        <w:pStyle w:val="Compact"/>
+      </w:pPr>
+      <w:r>
+        <w:t xml:space="preserve">viral titers (e.g. by quantitative PCR)</w:t>
+      </w:r>
+    </w:p>
+    <w:p>
+      <w:pPr>
+        <w:numPr>
+          <w:ilvl w:val="0"/>
+          <w:numId w:val="1001"/>
+        </w:numPr>
+        <w:pStyle w:val="Compact"/>
+      </w:pPr>
+      <w:r>
+        <w:t xml:space="preserve">population genetic methods</w:t>
+      </w:r>
+      <w:r>
+        <w:t xml:space="preserve"> </w:t>
+      </w:r>
+      <w:r>
+        <w:t xml:space="preserve">(Volz et al. 2009)</w:t>
+      </w:r>
+    </w:p>
+    <w:bookmarkEnd w:id="22"/>
+    <w:p>
+      <w:pPr>
+        <w:pStyle w:val="Heading2"/>
+      </w:pPr>
+      <w:bookmarkStart w:id="23" w:name="evolution"/>
+      <w:r>
+        <w:t xml:space="preserve">evolution</w:t>
+      </w:r>
+      <w:bookmarkEnd w:id="23"/>
+    </w:p>
+    <w:p>
+      <w:pPr>
+        <w:pStyle w:val="FirstParagraph"/>
+      </w:pPr>
+      <w:r>
+        <w:t xml:space="preserve">“</w:t>
+      </w:r>
+      <w:r>
+        <w:t xml:space="preserve">changes in genotype frequency in a population between generations</w:t>
+      </w:r>
+      <w:r>
+        <w:t xml:space="preserve">”</w:t>
+      </w:r>
+      <w:r>
+        <w:t xml:space="preserve"> </w:t>
+      </w:r>
+      <w:r>
+        <w:t xml:space="preserve">-</w:t>
+      </w:r>
+      <w:r>
+        <w:t xml:space="preserve"> </w:t>
+      </w:r>
+      <w:r>
+        <w:t xml:space="preserve">due primarily to</w:t>
+      </w:r>
+      <w:r>
+        <w:t xml:space="preserve"> </w:t>
+      </w:r>
+      <w:r>
+        <w:rPr>
+          <w:b/>
+        </w:rPr>
+        <w:t xml:space="preserve">mutation</w:t>
+      </w:r>
+      <w:r>
+        <w:t xml:space="preserve">,</w:t>
+      </w:r>
+      <w:r>
+        <w:t xml:space="preserve"> </w:t>
+      </w:r>
+      <w:r>
+        <w:rPr>
+          <w:b/>
+        </w:rPr>
+        <w:t xml:space="preserve">selection</w:t>
+      </w:r>
+      <w:r>
+        <w:t xml:space="preserve">,</w:t>
+      </w:r>
+      <w:r>
+        <w:t xml:space="preserve"> </w:t>
+      </w:r>
+      <w:r>
+        <w:rPr>
+          <w:b/>
+        </w:rPr>
+        <w:t xml:space="preserve">drift</w:t>
+      </w:r>
+      <w:r>
+        <w:t xml:space="preserve">, etc.</w:t>
+      </w:r>
+      <w:r>
+        <w:rPr>
+          <w:rStyle w:val="FootnoteReference"/>
+        </w:rPr>
+        <w:footnoteReference w:id="24"/>
+      </w:r>
+      <w:r>
+        <w:t xml:space="preserve"> </w:t>
+      </w:r>
+      <w:r>
+        <w:t xml:space="preserve">or more broadly, the change in characteristics of organisms over</w:t>
+      </w:r>
+      <w:r>
+        <w:t xml:space="preserve"> </w:t>
+      </w:r>
+      <w:r>
+        <w:t xml:space="preserve">time due to genetic change.</w:t>
+      </w:r>
+    </w:p>
     <w:p>
       <w:pPr>
         <w:pStyle w:val="BodyText"/>
       </w:pPr>
       <w:r>
-        <w:rPr>
-          <w:b/>
-        </w:rPr>
-        <w:t xml:space="preserve">SPOILER</w:t>
-      </w:r>
-    </w:p>
-    <w:bookmarkEnd w:id="20"/>
-    <w:bookmarkStart w:id="21" w:name="evolution"/>
-    <w:p>
-      <w:pPr>
-        <w:pStyle w:val="Heading2"/>
-      </w:pPr>
-      <w:r>
-        <w:t xml:space="preserve">evolution</w:t>
-      </w:r>
-    </w:p>
-    <w:p>
-      <w:pPr>
-        <w:pStyle w:val="FirstParagraph"/>
-      </w:pPr>
+        <w:t xml:space="preserve">In ID context, we will be interested in the evolution of pathogens,</w:t>
+      </w:r>
+      <w:r>
+        <w:t xml:space="preserve"> </w:t>
+      </w:r>
+      <w:r>
+        <w:t xml:space="preserve">of hosts, and the</w:t>
+      </w:r>
+      <w:r>
+        <w:t xml:space="preserve"> </w:t>
+      </w:r>
+      <w:r>
+        <w:rPr>
+          <w:b/>
+        </w:rPr>
+        <w:t xml:space="preserve">coevolution</w:t>
+      </w:r>
+      <w:r>
+        <w:t xml:space="preserve"> </w:t>
+      </w:r>
+      <w:r>
+        <w:t xml:space="preserve">of pathogens and their hosts.</w:t>
+      </w:r>
+    </w:p>
+    <w:p>
+      <w:pPr>
+        <w:pStyle w:val="BodyText"/>
+      </w:pPr>
+      <w:r>
+        <w:t xml:space="preserve">How do we find out about evolution?</w:t>
+      </w:r>
+    </w:p>
+    <w:bookmarkStart w:id="25" w:name="special"/>
+    <w:p>
+      <w:pPr>
+        <w:numPr>
+          <w:ilvl w:val="0"/>
+          <w:numId w:val="1002"/>
+        </w:numPr>
+        <w:pStyle w:val="Compact"/>
+      </w:pPr>
+      <w:r>
+        <w:t xml:space="preserve">experiments (</w:t>
+      </w:r>
+      <w:r>
+        <w:rPr>
+          <w:i/>
+        </w:rPr>
+        <w:t xml:space="preserve">in vitro</w:t>
+      </w:r>
+      <w:r>
+        <w:t xml:space="preserve">)</w:t>
+      </w:r>
+    </w:p>
+    <w:p>
+      <w:pPr>
+        <w:numPr>
+          <w:ilvl w:val="0"/>
+          <w:numId w:val="1002"/>
+        </w:numPr>
+        <w:pStyle w:val="Compact"/>
+      </w:pPr>
+      <w:r>
+        <w:t xml:space="preserve">changes in phenotype frequencies (e.g. parasite strains)</w:t>
+      </w:r>
+    </w:p>
+    <w:p>
+      <w:pPr>
+        <w:numPr>
+          <w:ilvl w:val="0"/>
+          <w:numId w:val="1002"/>
+        </w:numPr>
+        <w:pStyle w:val="Compact"/>
+      </w:pPr>
+      <w:r>
+        <w:t xml:space="preserve">measuring</w:t>
+      </w:r>
+      <w:r>
+        <w:t xml:space="preserve"> </w:t>
+      </w:r>
+      <w:r>
+        <w:rPr>
+          <w:b/>
+        </w:rPr>
+        <w:t xml:space="preserve">serotype</w:t>
+      </w:r>
+      <w:r>
+        <w:t xml:space="preserve"> </w:t>
+      </w:r>
+      <w:r>
+        <w:t xml:space="preserve">frequency</w:t>
+      </w:r>
+    </w:p>
+    <w:p>
+      <w:pPr>
+        <w:numPr>
+          <w:ilvl w:val="0"/>
+          <w:numId w:val="1002"/>
+        </w:numPr>
+        <w:pStyle w:val="Compact"/>
+      </w:pPr>
+      <w:r>
+        <w:t xml:space="preserve">detection of ancient DNA</w:t>
+      </w:r>
+    </w:p>
+    <w:p>
+      <w:pPr>
+        <w:numPr>
+          <w:ilvl w:val="0"/>
+          <w:numId w:val="1002"/>
+        </w:numPr>
+        <w:pStyle w:val="Compact"/>
+      </w:pPr>
+      <w:r>
+        <w:t xml:space="preserve">detection by sequencing (e.g. S-gene target failure)</w:t>
+      </w:r>
+    </w:p>
+    <w:p>
+      <w:pPr>
+        <w:numPr>
+          <w:ilvl w:val="0"/>
+          <w:numId w:val="1002"/>
+        </w:numPr>
+        <w:pStyle w:val="Compact"/>
+      </w:pPr>
+      <w:r>
+        <w:t xml:space="preserve">genome sequencing</w:t>
+      </w:r>
+    </w:p>
+    <w:p>
+      <w:pPr>
+        <w:numPr>
+          <w:ilvl w:val="0"/>
+          <w:numId w:val="1002"/>
+        </w:numPr>
+        <w:pStyle w:val="Compact"/>
+      </w:pPr>
+      <w:r>
+        <w:t xml:space="preserve">inferring</w:t>
+      </w:r>
+      <w:r>
+        <w:t xml:space="preserve"> </w:t>
+      </w:r>
+      <w:r>
+        <w:rPr>
+          <w:b/>
+        </w:rPr>
+        <w:t xml:space="preserve">selective sweeps</w:t>
+      </w:r>
+      <w:r>
+        <w:t xml:space="preserve"> </w:t>
+      </w:r>
+      <w:r>
+        <w:t xml:space="preserve">from low-variation regions in the genome</w:t>
+      </w:r>
+    </w:p>
+    <w:p>
+      <w:pPr>
+        <w:numPr>
+          <w:ilvl w:val="0"/>
+          <w:numId w:val="1002"/>
+        </w:numPr>
+        <w:pStyle w:val="Compact"/>
+      </w:pPr>
+      <w:r>
+        <w:t xml:space="preserve">phylogenetic reconstruction (time to</w:t>
+      </w:r>
+      <w:r>
+        <w:t xml:space="preserve"> </w:t>
+      </w:r>
+      <w:r>
+        <w:rPr>
+          <w:b/>
+        </w:rPr>
+        <w:t xml:space="preserve">most recent common ancestor</w:t>
+      </w:r>
+      <w:r>
+        <w:t xml:space="preserve">, relationships)</w:t>
+      </w:r>
+    </w:p>
+    <w:p>
+      <w:pPr>
+        <w:numPr>
+          <w:ilvl w:val="0"/>
+          <w:numId w:val="1002"/>
+        </w:numPr>
+        <w:pStyle w:val="Compact"/>
+      </w:pPr>
+      <w:r>
+        <w:t xml:space="preserve">inference about phenotypes by modelling protein structures</w:t>
+      </w:r>
+    </w:p>
+    <w:bookmarkEnd w:id="25"/>
+    <w:p>
+      <w:pPr>
+        <w:pStyle w:val="Heading1"/>
+      </w:pPr>
+      <w:bookmarkStart w:id="26" w:name="what-is-an-infectious-disease"/>
+      <w:r>
+        <w:t xml:space="preserve">What is an infectious disease?</w:t>
+      </w:r>
+      <w:bookmarkEnd w:id="26"/>
+    </w:p>
+    <w:p>
+      <w:pPr>
+        <w:numPr>
+          <w:ilvl w:val="0"/>
+          <w:numId w:val="1003"/>
+        </w:numPr>
+        <w:pStyle w:val="Compact"/>
+      </w:pPr>
+      <w:r>
+        <w:rPr>
+          <w:b/>
+        </w:rPr>
+        <w:t xml:space="preserve">disease</w:t>
+      </w:r>
+      <w:r>
+        <w:t xml:space="preserve">: departure of an organism from its</w:t>
+      </w:r>
+      <w:r>
+        <w:t xml:space="preserve"> </w:t>
+      </w:r>
       <w:r>
         <w:t xml:space="preserve">“</w:t>
       </w:r>
       <w:r>
-        <w:t xml:space="preserve">changes in gene frequency in a population between generations</w:t>
+        <w:t xml:space="preserve">normal</w:t>
       </w:r>
       <w:r>
         <w:t xml:space="preserve">”</w:t>
@@ -230,155 +608,6 @@
         <w:t xml:space="preserve"> </w:t>
       </w:r>
       <w:r>
-        <w:t xml:space="preserve">-</w:t>
-      </w:r>
-      <w:r>
-        <w:t xml:space="preserve"> </w:t>
-      </w:r>
-      <w:r>
-        <w:t xml:space="preserve">due to</w:t>
-      </w:r>
-      <w:r>
-        <w:t xml:space="preserve"> </w:t>
-      </w:r>
-      <w:r>
-        <w:rPr>
-          <w:b/>
-        </w:rPr>
-        <w:t xml:space="preserve">mutation</w:t>
-      </w:r>
-      <w:r>
-        <w:t xml:space="preserve">,</w:t>
-      </w:r>
-      <w:r>
-        <w:t xml:space="preserve"> </w:t>
-      </w:r>
-      <w:r>
-        <w:rPr>
-          <w:b/>
-        </w:rPr>
-        <w:t xml:space="preserve">selection</w:t>
-      </w:r>
-      <w:r>
-        <w:t xml:space="preserve">,</w:t>
-      </w:r>
-      <w:r>
-        <w:t xml:space="preserve"> </w:t>
-      </w:r>
-      <w:r>
-        <w:rPr>
-          <w:b/>
-        </w:rPr>
-        <w:t xml:space="preserve">drift</w:t>
-      </w:r>
-      <w:r>
-        <w:t xml:space="preserve">, etc. -</w:t>
-      </w:r>
-      <w:r>
-        <w:t xml:space="preserve"> </w:t>
-      </w:r>
-      <w:r>
-        <w:t xml:space="preserve">or more broadly, the change in characteristics of organisms over</w:t>
-      </w:r>
-      <w:r>
-        <w:t xml:space="preserve"> </w:t>
-      </w:r>
-      <w:r>
-        <w:t xml:space="preserve">time due to genetic change.</w:t>
-      </w:r>
-    </w:p>
-    <w:p>
-      <w:pPr>
-        <w:pStyle w:val="BodyText"/>
-      </w:pPr>
-      <w:r>
-        <w:t xml:space="preserve">In ID context, we will be interested in the evolution of pathogens,</w:t>
-      </w:r>
-      <w:r>
-        <w:t xml:space="preserve"> </w:t>
-      </w:r>
-      <w:r>
-        <w:t xml:space="preserve">of hosts, and the</w:t>
-      </w:r>
-      <w:r>
-        <w:t xml:space="preserve"> </w:t>
-      </w:r>
-      <w:r>
-        <w:rPr>
-          <w:b/>
-        </w:rPr>
-        <w:t xml:space="preserve">coevolution</w:t>
-      </w:r>
-      <w:r>
-        <w:t xml:space="preserve"> </w:t>
-      </w:r>
-      <w:r>
-        <w:t xml:space="preserve">of pathogens and their hosts.</w:t>
-      </w:r>
-    </w:p>
-    <w:p>
-      <w:pPr>
-        <w:pStyle w:val="BodyText"/>
-      </w:pPr>
-      <w:r>
-        <w:t xml:space="preserve">How do we find out about evolution?</w:t>
-      </w:r>
-    </w:p>
-    <w:p>
-      <w:pPr>
-        <w:pStyle w:val="BodyText"/>
-      </w:pPr>
-      <w:r>
-        <w:rPr>
-          <w:b/>
-        </w:rPr>
-        <w:t xml:space="preserve">SPOILER</w:t>
-      </w:r>
-    </w:p>
-    <w:bookmarkEnd w:id="21"/>
-    <w:bookmarkEnd w:id="22"/>
-    <w:bookmarkStart w:id="27" w:name="what-is-an-infectious-disease"/>
-    <w:p>
-      <w:pPr>
-        <w:pStyle w:val="Heading1"/>
-      </w:pPr>
-      <w:r>
-        <w:t xml:space="preserve">What is an infectious disease?</w:t>
-      </w:r>
-    </w:p>
-    <w:p>
-      <w:pPr>
-        <w:numPr>
-          <w:ilvl w:val="0"/>
-          <w:numId w:val="1001"/>
-        </w:numPr>
-        <w:pStyle w:val="Compact"/>
-      </w:pPr>
-      <w:r>
-        <w:rPr>
-          <w:b/>
-        </w:rPr>
-        <w:t xml:space="preserve">disease</w:t>
-      </w:r>
-      <w:r>
-        <w:t xml:space="preserve">: departure of an organism from its</w:t>
-      </w:r>
-      <w:r>
-        <w:t xml:space="preserve"> </w:t>
-      </w:r>
-      <w:r>
-        <w:t xml:space="preserve">“</w:t>
-      </w:r>
-      <w:r>
-        <w:t xml:space="preserve">normal</w:t>
-      </w:r>
-      <w:r>
-        <w:t xml:space="preserve">”</w:t>
-      </w:r>
-      <w:r>
-        <w:t xml:space="preserve"> </w:t>
-      </w:r>
-      <w:r>
         <w:t xml:space="preserve">functioning (genetic,</w:t>
       </w:r>
       <w:r>
@@ -440,7 +669,7 @@
       <w:pPr>
         <w:numPr>
           <w:ilvl w:val="0"/>
-          <w:numId w:val="1001"/>
+          <w:numId w:val="1003"/>
         </w:numPr>
         <w:pStyle w:val="Compact"/>
       </w:pPr>
@@ -499,7 +728,7 @@
       <w:pPr>
         <w:numPr>
           <w:ilvl w:val="0"/>
-          <w:numId w:val="1001"/>
+          <w:numId w:val="1003"/>
         </w:numPr>
         <w:pStyle w:val="Compact"/>
       </w:pPr>
@@ -571,7 +800,7 @@
       <w:pPr>
         <w:numPr>
           <w:ilvl w:val="0"/>
-          <w:numId w:val="1001"/>
+          <w:numId w:val="1003"/>
         </w:numPr>
         <w:pStyle w:val="Compact"/>
       </w:pPr>
@@ -607,7 +836,7 @@
       <w:pPr>
         <w:numPr>
           <w:ilvl w:val="0"/>
-          <w:numId w:val="1001"/>
+          <w:numId w:val="1003"/>
         </w:numPr>
         <w:pStyle w:val="Compact"/>
       </w:pPr>
@@ -625,7 +854,7 @@
       <w:tblPr>
         <w:tblStyle w:val="Table"/>
         <w:tblW w:type="pct" w:w="5000.0"/>
-        <w:tblLook w:firstRow="1" w:lastRow="0" w:firstColumn="0" w:lastColumn="0" w:noHBand="0" w:noVBand="0"/>
+        <w:tblLook w:firstRow="1"/>
       </w:tblPr>
       <w:tblGrid>
         <w:gridCol w:w="1564"/>
@@ -871,7 +1100,7 @@
       <w:pPr>
         <w:numPr>
           <w:ilvl w:val="0"/>
-          <w:numId w:val="1002"/>
+          <w:numId w:val="1004"/>
         </w:numPr>
         <w:pStyle w:val="Compact"/>
       </w:pPr>
@@ -902,7 +1131,7 @@
       <w:r>
         <w:t xml:space="preserve">(</w:t>
       </w:r>
-      <w:hyperlink r:id="rId23">
+      <w:hyperlink r:id="rId27">
         <w:r>
           <w:rPr>
             <w:rStyle w:val="Hyperlink"/>
@@ -918,7 +1147,7 @@
       <w:pPr>
         <w:numPr>
           <w:ilvl w:val="0"/>
-          <w:numId w:val="1002"/>
+          <w:numId w:val="1004"/>
         </w:numPr>
         <w:pStyle w:val="Compact"/>
       </w:pPr>
@@ -939,7 +1168,7 @@
       <w:pPr>
         <w:numPr>
           <w:ilvl w:val="0"/>
-          <w:numId w:val="1002"/>
+          <w:numId w:val="1004"/>
         </w:numPr>
         <w:pStyle w:val="Compact"/>
       </w:pPr>
@@ -963,7 +1192,7 @@
       <w:pPr>
         <w:numPr>
           <w:ilvl w:val="0"/>
-          <w:numId w:val="1002"/>
+          <w:numId w:val="1004"/>
         </w:numPr>
         <w:pStyle w:val="Compact"/>
       </w:pPr>
@@ -990,7 +1219,7 @@
       <w:pPr>
         <w:numPr>
           <w:ilvl w:val="0"/>
-          <w:numId w:val="1002"/>
+          <w:numId w:val="1004"/>
         </w:numPr>
         <w:pStyle w:val="Compact"/>
       </w:pPr>
@@ -1008,7 +1237,7 @@
       <w:pPr>
         <w:numPr>
           <w:ilvl w:val="0"/>
-          <w:numId w:val="1002"/>
+          <w:numId w:val="1004"/>
         </w:numPr>
         <w:pStyle w:val="Compact"/>
       </w:pPr>
@@ -1044,7 +1273,7 @@
       <w:pPr>
         <w:numPr>
           <w:ilvl w:val="0"/>
-          <w:numId w:val="1002"/>
+          <w:numId w:val="1004"/>
         </w:numPr>
         <w:pStyle w:val="Compact"/>
       </w:pPr>
@@ -1070,14 +1299,29 @@
         <w:t xml:space="preserve">”</w:t>
       </w:r>
       <w:r>
-        <w:t xml:space="preserve">): brood parasites (intraspecific and cuckoos) and kleptoparasites (skuas)</w:t>
-      </w:r>
-    </w:p>
-    <w:p>
-      <w:pPr>
-        <w:numPr>
-          <w:ilvl w:val="0"/>
-          <w:numId w:val="1002"/>
+        <w:t xml:space="preserve">): brood parasites (intraspecific and cuckoos, cowbirds, etc.) and</w:t>
+      </w:r>
+      <w:r>
+        <w:t xml:space="preserve"> </w:t>
+      </w:r>
+      <w:r>
+        <w:rPr>
+          <w:b/>
+        </w:rPr>
+        <w:t xml:space="preserve">kleptoparasites</w:t>
+      </w:r>
+      <w:r>
+        <w:t xml:space="preserve"> </w:t>
+      </w:r>
+      <w:r>
+        <w:t xml:space="preserve">(skuas)</w:t>
+      </w:r>
+    </w:p>
+    <w:p>
+      <w:pPr>
+        <w:numPr>
+          <w:ilvl w:val="0"/>
+          <w:numId w:val="1004"/>
         </w:numPr>
         <w:pStyle w:val="Compact"/>
       </w:pPr>
@@ -1098,7 +1342,7 @@
       <w:pPr>
         <w:numPr>
           <w:ilvl w:val="0"/>
-          <w:numId w:val="1002"/>
+          <w:numId w:val="1004"/>
         </w:numPr>
         <w:pStyle w:val="Compact"/>
       </w:pPr>
@@ -1115,14 +1359,15 @@
         <w:t xml:space="preserve">in mutualisms (ant-plant scroungers)</w:t>
       </w:r>
     </w:p>
-    <w:bookmarkStart w:id="24" w:name="why-do-we-care"/>
     <w:p>
       <w:pPr>
         <w:pStyle w:val="Heading2"/>
       </w:pPr>
+      <w:bookmarkStart w:id="28" w:name="why-do-we-care"/>
       <w:r>
         <w:t xml:space="preserve">Why do we care?</w:t>
       </w:r>
+      <w:bookmarkEnd w:id="28"/>
     </w:p>
     <w:p>
       <w:pPr>
@@ -1144,21 +1389,21 @@
         <w:t xml:space="preserve">parasites, parasitoids, and predators to be extremely different (cf. anthrax and tuberculosis).</w:t>
       </w:r>
     </w:p>
-    <w:bookmarkEnd w:id="24"/>
-    <w:bookmarkStart w:id="25" w:name="X779cec72645d1aa3fc20b32d69454842d8202c3"/>
     <w:p>
       <w:pPr>
         <w:pStyle w:val="Heading2"/>
       </w:pPr>
+      <w:bookmarkStart w:id="29" w:name="X779cec72645d1aa3fc20b32d69454842d8202c3"/>
       <w:r>
         <w:t xml:space="preserve">Why are we talking about parasites in general when this course is about infectious disease?</w:t>
       </w:r>
-    </w:p>
-    <w:p>
-      <w:pPr>
-        <w:numPr>
-          <w:ilvl w:val="0"/>
-          <w:numId w:val="1003"/>
+      <w:bookmarkEnd w:id="29"/>
+    </w:p>
+    <w:p>
+      <w:pPr>
+        <w:numPr>
+          <w:ilvl w:val="0"/>
+          <w:numId w:val="1005"/>
         </w:numPr>
         <w:pStyle w:val="Compact"/>
       </w:pPr>
@@ -1190,48 +1435,48 @@
         <w:t xml:space="preserve">mortality</w:t>
       </w:r>
       <w:r>
-        <w:t xml:space="preserve">, albeit mostly in less-developed countries (should we care less?) (2) thinking about</w:t>
-      </w:r>
-    </w:p>
-    <w:p>
-      <w:pPr>
-        <w:numPr>
-          <w:ilvl w:val="0"/>
-          <w:numId w:val="1003"/>
-        </w:numPr>
-        <w:pStyle w:val="Compact"/>
-      </w:pPr>
-      <w:r>
-        <w:t xml:space="preserve">understanding parasitism in general gives a broader scope for understanding biological interactions involved in disease</w:t>
-      </w:r>
-    </w:p>
-    <w:p>
-      <w:pPr>
-        <w:numPr>
-          <w:ilvl w:val="0"/>
-          <w:numId w:val="1003"/>
-        </w:numPr>
-        <w:pStyle w:val="Compact"/>
-      </w:pPr>
-      <w:r>
-        <w:t xml:space="preserve">parasites are really neat</w:t>
-      </w:r>
-    </w:p>
-    <w:bookmarkEnd w:id="25"/>
-    <w:bookmarkStart w:id="26" w:name="microparasites-and-macroparasites"/>
+        <w:t xml:space="preserve">, albeit mostly in less-developed countries (should we care less?)</w:t>
+      </w:r>
+    </w:p>
+    <w:p>
+      <w:pPr>
+        <w:numPr>
+          <w:ilvl w:val="0"/>
+          <w:numId w:val="1005"/>
+        </w:numPr>
+        <w:pStyle w:val="Compact"/>
+      </w:pPr>
+      <w:r>
+        <w:t xml:space="preserve">understanding parasitism in general gives broader scope for understanding eco/evo</w:t>
+      </w:r>
+    </w:p>
+    <w:p>
+      <w:pPr>
+        <w:numPr>
+          <w:ilvl w:val="0"/>
+          <w:numId w:val="1005"/>
+        </w:numPr>
+        <w:pStyle w:val="Compact"/>
+      </w:pPr>
+      <w:r>
+        <w:t xml:space="preserve">parasites are cool (complex life cycles etc.)</w:t>
+      </w:r>
+    </w:p>
     <w:p>
       <w:pPr>
         <w:pStyle w:val="Heading2"/>
       </w:pPr>
+      <w:bookmarkStart w:id="30" w:name="microparasites-and-macroparasites"/>
       <w:r>
         <w:t xml:space="preserve">microparasites and macroparasites</w:t>
       </w:r>
-    </w:p>
-    <w:p>
-      <w:pPr>
-        <w:numPr>
-          <w:ilvl w:val="0"/>
-          <w:numId w:val="1004"/>
+      <w:bookmarkEnd w:id="30"/>
+    </w:p>
+    <w:p>
+      <w:pPr>
+        <w:numPr>
+          <w:ilvl w:val="0"/>
+          <w:numId w:val="1006"/>
         </w:numPr>
         <w:pStyle w:val="Compact"/>
       </w:pPr>
@@ -1276,7 +1521,7 @@
       <w:pPr>
         <w:numPr>
           <w:ilvl w:val="0"/>
-          <w:numId w:val="1004"/>
+          <w:numId w:val="1006"/>
         </w:numPr>
         <w:pStyle w:val="Compact"/>
       </w:pPr>
@@ -1319,19 +1564,18 @@
         <w:t xml:space="preserve"> </w:t>
       </w:r>
       <w:r>
-        <w:t xml:space="preserve">Because we have to think differently about the interaction</w:t>
-      </w:r>
-    </w:p>
-    <w:bookmarkEnd w:id="26"/>
-    <w:bookmarkEnd w:id="27"/>
-    <w:bookmarkStart w:id="33" w:name="origins-of-parasitism"/>
+        <w:t xml:space="preserve">Because we have to model the interaction differently</w:t>
+      </w:r>
+    </w:p>
     <w:p>
       <w:pPr>
         <w:pStyle w:val="Heading1"/>
       </w:pPr>
+      <w:bookmarkStart w:id="31" w:name="origins-of-parasitism"/>
       <w:r>
         <w:t xml:space="preserve">Origins of parasitism</w:t>
       </w:r>
+      <w:bookmarkEnd w:id="31"/>
     </w:p>
     <w:p>
       <w:pPr>
@@ -1428,7 +1672,7 @@
       <w:pPr>
         <w:numPr>
           <w:ilvl w:val="0"/>
-          <w:numId w:val="1005"/>
+          <w:numId w:val="1007"/>
         </w:numPr>
         <w:pStyle w:val="Compact"/>
       </w:pPr>
@@ -1440,7 +1684,7 @@
       <w:pPr>
         <w:numPr>
           <w:ilvl w:val="0"/>
-          <w:numId w:val="1005"/>
+          <w:numId w:val="1007"/>
         </w:numPr>
         <w:pStyle w:val="Compact"/>
       </w:pPr>
@@ -1482,7 +1726,7 @@
       <w:pPr>
         <w:numPr>
           <w:ilvl w:val="0"/>
-          <w:numId w:val="1005"/>
+          <w:numId w:val="1007"/>
         </w:numPr>
         <w:pStyle w:val="Compact"/>
       </w:pPr>
@@ -1524,7 +1768,7 @@
       <w:pPr>
         <w:numPr>
           <w:ilvl w:val="0"/>
-          <w:numId w:val="1005"/>
+          <w:numId w:val="1007"/>
         </w:numPr>
         <w:pStyle w:val="Compact"/>
       </w:pPr>
@@ -1551,7 +1795,7 @@
       <w:pPr>
         <w:numPr>
           <w:ilvl w:val="0"/>
-          <w:numId w:val="1005"/>
+          <w:numId w:val="1007"/>
         </w:numPr>
         <w:pStyle w:val="Compact"/>
       </w:pPr>
@@ -1569,15 +1813,12 @@
       <w:pPr>
         <w:numPr>
           <w:ilvl w:val="0"/>
-          <w:numId w:val="1005"/>
-        </w:numPr>
-        <w:pStyle w:val="Compact"/>
-      </w:pPr>
-      <w:r>
-        <w:t xml:space="preserve">Moran and Wernegreen (2000)</w:t>
-      </w:r>
-      <w:r>
-        <w:t xml:space="preserve">: chronic (</w:t>
+          <w:numId w:val="1007"/>
+        </w:numPr>
+        <w:pStyle w:val="Compact"/>
+      </w:pPr>
+      <w:r>
+        <w:t xml:space="preserve">chronic (</w:t>
       </w:r>
       <w:r>
         <w:rPr>
@@ -1609,23 +1850,140 @@
       <w:r>
         <w:t xml:space="preserve">symbionts can easily flip between mutualism/commensalism and parasitism</w:t>
       </w:r>
-    </w:p>
-    <w:bookmarkStart w:id="32" w:name="references"/>
+      <w:r>
+        <w:t xml:space="preserve"> </w:t>
+      </w:r>
+      <w:r>
+        <w:t xml:space="preserve">(Moran and Wernegreen 2000)</w:t>
+      </w:r>
+    </w:p>
     <w:p>
       <w:pPr>
         <w:pStyle w:val="Heading2"/>
       </w:pPr>
+      <w:bookmarkStart w:id="32" w:name="parasitemutualism-shifts"/>
+      <w:r>
+        <w:t xml:space="preserve">parasite/mutualism shifts</w:t>
+      </w:r>
+      <w:bookmarkEnd w:id="32"/>
+    </w:p>
+    <w:p>
+      <w:pPr>
+        <w:pStyle w:val="CaptionedFigure"/>
+      </w:pPr>
+      <w:r>
+        <w:drawing>
+          <wp:inline>
+            <wp:extent cx="5334000" cy="5011228"/>
+            <wp:effectExtent b="0" l="0" r="0" t="0"/>
+            <wp:docPr descr="Fig 1, Drew, Stevens, and King (2021)" title="" id="1" name="Picture"/>
+            <a:graphic>
+              <a:graphicData uri="http://schemas.openxmlformats.org/drawingml/2006/picture">
+                <pic:pic>
+                  <pic:nvPicPr>
+                    <pic:cNvPr descr="pix/drew_symb_evo.png" id="0" name="Picture"/>
+                    <pic:cNvPicPr>
+                      <a:picLocks noChangeArrowheads="1" noChangeAspect="1"/>
+                    </pic:cNvPicPr>
+                  </pic:nvPicPr>
+                  <pic:blipFill>
+                    <a:blip r:embed="rId33"/>
+                    <a:stretch>
+                      <a:fillRect/>
+                    </a:stretch>
+                  </pic:blipFill>
+                  <pic:spPr bwMode="auto">
+                    <a:xfrm>
+                      <a:off x="0" y="0"/>
+                      <a:ext cx="5334000" cy="5011228"/>
+                    </a:xfrm>
+                    <a:prstGeom prst="rect">
+                      <a:avLst/>
+                    </a:prstGeom>
+                    <a:noFill/>
+                    <a:ln w="9525">
+                      <a:noFill/>
+                      <a:headEnd/>
+                      <a:tailEnd/>
+                    </a:ln>
+                  </pic:spPr>
+                </pic:pic>
+              </a:graphicData>
+            </a:graphic>
+          </wp:inline>
+        </w:drawing>
+      </w:r>
+    </w:p>
+    <w:p>
+      <w:pPr>
+        <w:pStyle w:val="ImageCaption"/>
+      </w:pPr>
+      <w:r>
+        <w:t xml:space="preserve">Fig 1,</w:t>
+      </w:r>
+      <w:r>
+        <w:t xml:space="preserve"> </w:t>
+      </w:r>
+      <w:r>
+        <w:t xml:space="preserve">Drew, Stevens, and King (2021)</w:t>
+      </w:r>
+    </w:p>
+    <w:p>
+      <w:pPr>
+        <w:pStyle w:val="Heading2"/>
+      </w:pPr>
+      <w:bookmarkStart w:id="34" w:name="references"/>
       <w:r>
         <w:t xml:space="preserve">References</w:t>
       </w:r>
-    </w:p>
-    <w:bookmarkStart w:id="31" w:name="refs"/>
-    <w:bookmarkStart w:id="29" w:name="ref-moran_lifestyle_2000"/>
+      <w:bookmarkEnd w:id="34"/>
+    </w:p>
+    <w:bookmarkStart w:id="42" w:name="refs"/>
+    <w:bookmarkStart w:id="36" w:name="ref-drewMicrobial2021a"/>
     <w:p>
       <w:pPr>
         <w:pStyle w:val="Bibliography"/>
       </w:pPr>
       <w:r>
+        <w:t xml:space="preserve">Drew, Georgia C., Emily J. Stevens, and Kayla C. King. 2021. “Microbial Evolution and Transitions Along the Parasite–Mutualist Continuum.”</w:t>
+      </w:r>
+      <w:r>
+        <w:t xml:space="preserve"> </w:t>
+      </w:r>
+      <w:r>
+        <w:rPr>
+          <w:i/>
+        </w:rPr>
+        <w:t xml:space="preserve">Nature Reviews Microbiology</w:t>
+      </w:r>
+      <w:r>
+        <w:t xml:space="preserve"> </w:t>
+      </w:r>
+      <w:r>
+        <w:t xml:space="preserve">19 (10): 623–38.</w:t>
+      </w:r>
+      <w:r>
+        <w:t xml:space="preserve"> </w:t>
+      </w:r>
+      <w:hyperlink r:id="rId35">
+        <w:r>
+          <w:rPr>
+            <w:rStyle w:val="Hyperlink"/>
+          </w:rPr>
+          <w:t xml:space="preserve">https://doi.org/10.1038/s41579-021-00550-7</w:t>
+        </w:r>
+      </w:hyperlink>
+      <w:r>
+        <w:t xml:space="preserve">.</w:t>
+      </w:r>
+    </w:p>
+    <w:bookmarkEnd w:id="36"/>
+    <w:bookmarkStart w:id="38" w:name="ref-moran_lifestyle_2000"/>
+    <w:p>
+      <w:pPr>
+        <w:pStyle w:val="Bibliography"/>
+      </w:pPr>
+      <w:r>
         <w:t xml:space="preserve">Moran, Nancy A., and Jennifer J. Wernegreen. 2000. “Lifestyle Evolution in Symbiotic Bacteria: Insights from Genomics.”</w:t>
       </w:r>
       <w:r>
@@ -1646,7 +2004,7 @@
       <w:r>
         <w:t xml:space="preserve"> </w:t>
       </w:r>
-      <w:hyperlink r:id="rId28">
+      <w:hyperlink r:id="rId37">
         <w:r>
           <w:rPr>
             <w:rStyle w:val="Hyperlink"/>
@@ -1658,13 +2016,52 @@
         <w:t xml:space="preserve">.</w:t>
       </w:r>
     </w:p>
-    <w:bookmarkEnd w:id="29"/>
-    <w:bookmarkStart w:id="30" w:name="ref-wayne_prevalence_2011"/>
+    <w:bookmarkEnd w:id="38"/>
+    <w:bookmarkStart w:id="40" w:name="ref-volz_phylodynamics_2009"/>
     <w:p>
       <w:pPr>
         <w:pStyle w:val="Bibliography"/>
       </w:pPr>
       <w:r>
+        <w:t xml:space="preserve">Volz, Erik M, Sergei L Kosakovsky Pond, Melissa J Ward, Andrew J Leigh Brown, and Simon D W Frost. 2009. “Phylodynamics of Infectious Disease Epidemics.”</w:t>
+      </w:r>
+      <w:r>
+        <w:t xml:space="preserve"> </w:t>
+      </w:r>
+      <w:r>
+        <w:rPr>
+          <w:i/>
+        </w:rPr>
+        <w:t xml:space="preserve">Genetics</w:t>
+      </w:r>
+      <w:r>
+        <w:t xml:space="preserve"> </w:t>
+      </w:r>
+      <w:r>
+        <w:t xml:space="preserve">183 (4): 1421–30.</w:t>
+      </w:r>
+      <w:r>
+        <w:t xml:space="preserve"> </w:t>
+      </w:r>
+      <w:hyperlink r:id="rId39">
+        <w:r>
+          <w:rPr>
+            <w:rStyle w:val="Hyperlink"/>
+          </w:rPr>
+          <w:t xml:space="preserve">https://doi.org/10.1534/genetics.109.106021</w:t>
+        </w:r>
+      </w:hyperlink>
+      <w:r>
+        <w:t xml:space="preserve">.</w:t>
+      </w:r>
+    </w:p>
+    <w:bookmarkEnd w:id="40"/>
+    <w:bookmarkStart w:id="41" w:name="ref-wayne_prevalence_2011"/>
+    <w:p>
+      <w:pPr>
+        <w:pStyle w:val="Bibliography"/>
+      </w:pPr>
+      <w:r>
         <w:t xml:space="preserve">Wayne, Marta L., Gabriela M. Blohm, Mollie E. Brooks, Kerry L. Regan, Brennin Y. Brown, Michael Barfield, Robert D. Holt, and Benjamin M. Bolker. 2011. “The Prevalence and Persistence of Sigma Virus, a Biparentally Transmitted Parasite of Drosophila Melanogaster.”</w:t>
       </w:r>
       <w:r>
@@ -1683,8 +2080,8 @@
         <w:t xml:space="preserve">13: 323–45.</w:t>
       </w:r>
     </w:p>
-    <w:bookmarkEnd w:id="30"/>
-    <w:bookmarkEnd w:id="31"/>
+    <w:bookmarkEnd w:id="41"/>
+    <w:bookmarkEnd w:id="42"/>
     <w:p>
       <w:r>
         <w:pict>
@@ -1697,11 +2094,9 @@
         <w:pStyle w:val="FirstParagraph"/>
       </w:pPr>
       <w:r>
-        <w:t xml:space="preserve">Last updated: 2022-02-07 10:38:56</w:t>
-      </w:r>
-    </w:p>
-    <w:bookmarkEnd w:id="32"/>
-    <w:bookmarkEnd w:id="33"/>
+        <w:t xml:space="preserve">Last updated: 2023-01-08 12:59:21.000444</w:t>
+      </w:r>
+    </w:p>
     <w:sectPr/>
   </w:body>
 </w:document>
@@ -1724,6 +2119,25 @@
     <w:p>
       <w:r>
         <w:separator/>
+      </w:r>
+    </w:p>
+  </w:footnote>
+  <w:footnote w:id="24">
+    <w:p>
+      <w:pPr>
+        <w:pStyle w:val="FootnoteText"/>
+      </w:pPr>
+      <w:r>
+        <w:rPr>
+          <w:rStyle w:val="FootnoteReference"/>
+        </w:rPr>
+        <w:footnoteRef/>
+      </w:r>
+      <w:r>
+        <w:t xml:space="preserve"> </w:t>
+      </w:r>
+      <w:r>
+        <w:t xml:space="preserve">does anyone remember the other two assumptions of Hardy-Weinberg equilibrium?</w:t>
       </w:r>
     </w:p>
   </w:footnote>
@@ -2060,6 +2474,12 @@
     <w:abstractNumId w:val="991"/>
   </w:num>
   <w:num w:numId="1003">
+    <w:abstractNumId w:val="991"/>
+  </w:num>
+  <w:num w:numId="1004">
+    <w:abstractNumId w:val="991"/>
+  </w:num>
+  <w:num w:numId="1005">
     <w:abstractNumId w:val="99411"/>
     <w:lvlOverride w:ilvl="0">
       <w:startOverride w:val="1"/>
@@ -2089,10 +2509,10 @@
       <w:startOverride w:val="1"/>
     </w:lvlOverride>
   </w:num>
-  <w:num w:numId="1004">
+  <w:num w:numId="1006">
     <w:abstractNumId w:val="991"/>
   </w:num>
-  <w:num w:numId="1005">
+  <w:num w:numId="1007">
     <w:abstractNumId w:val="991"/>
   </w:num>
 </w:numbering>
@@ -2513,10 +2933,6 @@
       <w:rFonts w:ascii="Consolas" w:hAnsi="Consolas"/>
       <w:sz w:val="22"/>
     </w:rPr>
-  </w:style>
-  <w:style w:type="character" w:customStyle="1" w:styleId="SectionNumber">
-    <w:name w:val="Section Number"/>
-    <w:basedOn w:val="BodyTextChar"/>
   </w:style>
   <w:style w:type="character" w:styleId="FootnoteReference">
     <w:name w:val="Footnote Reference"/>

</xml_diff>